<commit_message>
real win or lose
</commit_message>
<xml_diff>
--- a/目前的問題20210821.docx
+++ b/目前的問題20210821.docx
@@ -388,8 +388,6 @@
           </wp:inline>
         </w:drawing>
       </w:r>
-      <w:bookmarkStart w:id="0" w:name="_GoBack"/>
-      <w:bookmarkEnd w:id="0"/>
     </w:p>
     <w:p>
       <w:pPr>
@@ -399,6 +397,76 @@
           <w:numId w:val="2"/>
         </w:numPr>
       </w:pPr>
+      <w:r>
+        <w:rPr>
+          <w:rFonts w:hint="eastAsia"/>
+        </w:rPr>
+        <w:t>遊戲失敗後無法重新開始（</w:t>
+      </w:r>
+      <w:r>
+        <w:rPr>
+          <w:rFonts w:hint="eastAsia"/>
+        </w:rPr>
+        <w:t>S</w:t>
+      </w:r>
+      <w:r>
+        <w:t>cript/End/</w:t>
+      </w:r>
+      <w:r>
+        <w:t xml:space="preserve"> public void </w:t>
+      </w:r>
+      <w:proofErr w:type="spellStart"/>
+      <w:r>
+        <w:t>EndLose</w:t>
+      </w:r>
+      <w:proofErr w:type="spellEnd"/>
+      <w:r>
+        <w:t>()</w:t>
+      </w:r>
+      <w:r>
+        <w:rPr>
+          <w:rFonts w:hint="eastAsia"/>
+        </w:rPr>
+        <w:t>）</w:t>
+      </w:r>
+      <w:bookmarkStart w:id="0" w:name="_GoBack"/>
+      <w:bookmarkEnd w:id="0"/>
+    </w:p>
+    <w:p>
+      <w:pPr>
+        <w:pStyle w:val="ListParagraph"/>
+      </w:pPr>
+      <w:r>
+        <w:rPr>
+          <w:rFonts w:hint="eastAsia"/>
+        </w:rPr>
+        <w:t>如果遊戲失敗結束後，選擇重新玩的話，方塊會停在空中而且無法</w:t>
+      </w:r>
+      <w:proofErr w:type="gramStart"/>
+      <w:r>
+        <w:rPr>
+          <w:rFonts w:hint="eastAsia"/>
+        </w:rPr>
+        <w:t>左右程動</w:t>
+      </w:r>
+      <w:proofErr w:type="gramEnd"/>
+      <w:r>
+        <w:rPr>
+          <w:rFonts w:hint="eastAsia"/>
+        </w:rPr>
+        <w:t>。</w:t>
+      </w:r>
+    </w:p>
+    <w:p>
+      <w:pPr>
+        <w:pStyle w:val="ListParagraph"/>
+      </w:pPr>
+      <w:r>
+        <w:rPr>
+          <w:rFonts w:hint="eastAsia"/>
+        </w:rPr>
+        <w:t>但是如果是勝利的話就不會有這個問題，不知道為什麼</w:t>
+      </w:r>
     </w:p>
     <w:p>
       <w:pPr>
@@ -429,9 +497,6 @@
     <w:p>
       <w:pPr>
         <w:pStyle w:val="ListParagraph"/>
-        <w:rPr>
-          <w:rFonts w:hint="eastAsia"/>
-        </w:rPr>
       </w:pPr>
       <w:r>
         <w:rPr>

</xml_diff>